<commit_message>
updated algorithm and beginning of code
</commit_message>
<xml_diff>
--- a/initial_design.docx
+++ b/initial_design.docx
@@ -104,6 +104,18 @@
         </w:numPr>
       </w:pPr>
       <w:r>
+        <w:t>Print hello name</w:t>
+      </w:r>
+    </w:p>
+    <w:p>
+      <w:pPr>
+        <w:pStyle w:val="ListParagraph"/>
+        <w:numPr>
+          <w:ilvl w:val="0"/>
+          <w:numId w:val="1"/>
+        </w:numPr>
+      </w:pPr>
+      <w:r>
         <w:t>Have user input a number 5-10 and set it as an integer for the number of map pieces needed</w:t>
       </w:r>
     </w:p>
@@ -116,6 +128,69 @@
         </w:numPr>
       </w:pPr>
       <w:r>
+        <w:t>Convert map pieces to an integer</w:t>
+      </w:r>
+    </w:p>
+    <w:p>
+      <w:pPr>
+        <w:pStyle w:val="ListParagraph"/>
+        <w:numPr>
+          <w:ilvl w:val="0"/>
+          <w:numId w:val="1"/>
+        </w:numPr>
+      </w:pPr>
+      <w:r>
+        <w:t>If input is between 5 and 10</w:t>
+      </w:r>
+    </w:p>
+    <w:p>
+      <w:pPr>
+        <w:pStyle w:val="ListParagraph"/>
+        <w:numPr>
+          <w:ilvl w:val="1"/>
+          <w:numId w:val="1"/>
+        </w:numPr>
+      </w:pPr>
+      <w:r>
+        <w:t>Output</w:t>
+      </w:r>
+      <w:r>
+        <w:t xml:space="preserve"> number of map pieces needed from input</w:t>
+      </w:r>
+    </w:p>
+    <w:p>
+      <w:pPr>
+        <w:pStyle w:val="ListParagraph"/>
+        <w:numPr>
+          <w:ilvl w:val="0"/>
+          <w:numId w:val="1"/>
+        </w:numPr>
+      </w:pPr>
+      <w:r>
+        <w:t xml:space="preserve">If the input is not between 5 and 10 </w:t>
+      </w:r>
+    </w:p>
+    <w:p>
+      <w:pPr>
+        <w:pStyle w:val="ListParagraph"/>
+        <w:numPr>
+          <w:ilvl w:val="1"/>
+          <w:numId w:val="1"/>
+        </w:numPr>
+      </w:pPr>
+      <w:r>
+        <w:t>Output invalid input</w:t>
+      </w:r>
+    </w:p>
+    <w:p>
+      <w:pPr>
+        <w:pStyle w:val="ListParagraph"/>
+        <w:numPr>
+          <w:ilvl w:val="0"/>
+          <w:numId w:val="1"/>
+        </w:numPr>
+      </w:pPr>
+      <w:r>
         <w:t>Create a float to determine journey length</w:t>
       </w:r>
     </w:p>
@@ -123,6 +198,18 @@
       <w:pPr>
         <w:pStyle w:val="ListParagraph"/>
         <w:numPr>
+          <w:ilvl w:val="0"/>
+          <w:numId w:val="1"/>
+        </w:numPr>
+      </w:pPr>
+      <w:r>
+        <w:t>Define short and long journey lengths</w:t>
+      </w:r>
+    </w:p>
+    <w:p>
+      <w:pPr>
+        <w:pStyle w:val="ListParagraph"/>
+        <w:numPr>
           <w:ilvl w:val="1"/>
           <w:numId w:val="1"/>
         </w:numPr>
@@ -299,6 +386,30 @@
       <w:pPr>
         <w:pStyle w:val="ListParagraph"/>
         <w:numPr>
+          <w:ilvl w:val="2"/>
+          <w:numId w:val="1"/>
+        </w:numPr>
+      </w:pPr>
+      <w:r>
+        <w:t>otherwise</w:t>
+      </w:r>
+    </w:p>
+    <w:p>
+      <w:pPr>
+        <w:pStyle w:val="ListParagraph"/>
+        <w:numPr>
+          <w:ilvl w:val="3"/>
+          <w:numId w:val="1"/>
+        </w:numPr>
+      </w:pPr>
+      <w:r>
+        <w:t>unknown animal</w:t>
+      </w:r>
+    </w:p>
+    <w:p>
+      <w:pPr>
+        <w:pStyle w:val="ListParagraph"/>
+        <w:numPr>
           <w:ilvl w:val="1"/>
           <w:numId w:val="1"/>
         </w:numPr>
@@ -364,6 +475,31 @@
       <w:pPr>
         <w:pStyle w:val="ListParagraph"/>
         <w:numPr>
+          <w:ilvl w:val="2"/>
+          <w:numId w:val="1"/>
+        </w:numPr>
+      </w:pPr>
+      <w:r>
+        <w:lastRenderedPageBreak/>
+        <w:t>otherwise</w:t>
+      </w:r>
+    </w:p>
+    <w:p>
+      <w:pPr>
+        <w:pStyle w:val="ListParagraph"/>
+        <w:numPr>
+          <w:ilvl w:val="3"/>
+          <w:numId w:val="1"/>
+        </w:numPr>
+      </w:pPr>
+      <w:r>
+        <w:t>unknown animal</w:t>
+      </w:r>
+    </w:p>
+    <w:p>
+      <w:pPr>
+        <w:pStyle w:val="ListParagraph"/>
+        <w:numPr>
           <w:ilvl w:val="0"/>
           <w:numId w:val="1"/>
         </w:numPr>
@@ -376,6 +512,18 @@
       <w:pPr>
         <w:pStyle w:val="ListParagraph"/>
         <w:numPr>
+          <w:ilvl w:val="0"/>
+          <w:numId w:val="1"/>
+        </w:numPr>
+      </w:pPr>
+      <w:r>
+        <w:t>Set world choice string to an int</w:t>
+      </w:r>
+    </w:p>
+    <w:p>
+      <w:pPr>
+        <w:pStyle w:val="ListParagraph"/>
+        <w:numPr>
           <w:ilvl w:val="1"/>
           <w:numId w:val="1"/>
         </w:numPr>
@@ -400,6 +548,18 @@
       <w:pPr>
         <w:pStyle w:val="ListParagraph"/>
         <w:numPr>
+          <w:ilvl w:val="2"/>
+          <w:numId w:val="1"/>
+        </w:numPr>
+      </w:pPr>
+      <w:r>
+        <w:t>Set map pieces collected equal to zero</w:t>
+      </w:r>
+    </w:p>
+    <w:p>
+      <w:pPr>
+        <w:pStyle w:val="ListParagraph"/>
+        <w:numPr>
           <w:ilvl w:val="1"/>
           <w:numId w:val="1"/>
         </w:numPr>
@@ -424,6 +584,18 @@
       <w:pPr>
         <w:pStyle w:val="ListParagraph"/>
         <w:numPr>
+          <w:ilvl w:val="2"/>
+          <w:numId w:val="1"/>
+        </w:numPr>
+      </w:pPr>
+      <w:r>
+        <w:t>Set map pieces collected equal to zero</w:t>
+      </w:r>
+    </w:p>
+    <w:p>
+      <w:pPr>
+        <w:pStyle w:val="ListParagraph"/>
+        <w:numPr>
           <w:ilvl w:val="1"/>
           <w:numId w:val="1"/>
         </w:numPr>
@@ -465,19 +637,327 @@
         </w:numPr>
       </w:pPr>
       <w:r>
+        <w:t>If user chooses option 1</w:t>
+      </w:r>
+    </w:p>
+    <w:p>
+      <w:pPr>
+        <w:pStyle w:val="ListParagraph"/>
+        <w:numPr>
+          <w:ilvl w:val="4"/>
+          <w:numId w:val="1"/>
+        </w:numPr>
+      </w:pPr>
+      <w:r>
+        <w:t>The user receives no map pieces</w:t>
+      </w:r>
+    </w:p>
+    <w:p>
+      <w:pPr>
+        <w:pStyle w:val="ListParagraph"/>
+        <w:numPr>
+          <w:ilvl w:val="4"/>
+          <w:numId w:val="1"/>
+        </w:numPr>
+      </w:pPr>
+      <w:r>
+        <w:t>Set map pieces collected equal to zero</w:t>
+      </w:r>
+    </w:p>
+    <w:p>
+      <w:pPr>
+        <w:pStyle w:val="ListParagraph"/>
+        <w:numPr>
+          <w:ilvl w:val="3"/>
+          <w:numId w:val="1"/>
+        </w:numPr>
+      </w:pPr>
+      <w:proofErr w:type="gramStart"/>
+      <w:r>
+        <w:t>Otherwise</w:t>
+      </w:r>
+      <w:proofErr w:type="gramEnd"/>
+      <w:r>
+        <w:t xml:space="preserve"> if user chooses option 2</w:t>
+      </w:r>
+    </w:p>
+    <w:p>
+      <w:pPr>
+        <w:pStyle w:val="ListParagraph"/>
+        <w:numPr>
+          <w:ilvl w:val="4"/>
+          <w:numId w:val="1"/>
+        </w:numPr>
+      </w:pPr>
+      <w:r>
+        <w:t>The user receives two map pieces</w:t>
+      </w:r>
+    </w:p>
+    <w:p>
+      <w:pPr>
+        <w:pStyle w:val="ListParagraph"/>
+        <w:numPr>
+          <w:ilvl w:val="4"/>
+          <w:numId w:val="1"/>
+        </w:numPr>
+      </w:pPr>
+      <w:r>
+        <w:t>Set variable map pieces collected equal to 2</w:t>
+      </w:r>
+    </w:p>
+    <w:p>
+      <w:pPr>
+        <w:pStyle w:val="ListParagraph"/>
+        <w:numPr>
+          <w:ilvl w:val="3"/>
+          <w:numId w:val="1"/>
+        </w:numPr>
+      </w:pPr>
+      <w:r>
+        <w:t>Otherwise</w:t>
+      </w:r>
+    </w:p>
+    <w:p>
+      <w:pPr>
+        <w:pStyle w:val="ListParagraph"/>
+        <w:numPr>
+          <w:ilvl w:val="4"/>
+          <w:numId w:val="1"/>
+        </w:numPr>
+      </w:pPr>
+      <w:r>
+        <w:t>Output invalid choice</w:t>
+      </w:r>
+    </w:p>
+    <w:p>
+      <w:pPr>
+        <w:pStyle w:val="ListParagraph"/>
+        <w:numPr>
+          <w:ilvl w:val="0"/>
+          <w:numId w:val="1"/>
+        </w:numPr>
+      </w:pPr>
+      <w:r>
+        <w:t>Ask user if they want to rest or continue searching</w:t>
+      </w:r>
+    </w:p>
+    <w:p>
+      <w:pPr>
+        <w:pStyle w:val="ListParagraph"/>
+        <w:numPr>
+          <w:ilvl w:val="1"/>
+          <w:numId w:val="1"/>
+        </w:numPr>
+      </w:pPr>
+      <w:r>
+        <w:t>If user has less than two map pieces or the journey length is set to short</w:t>
+      </w:r>
+    </w:p>
+    <w:p>
+      <w:pPr>
+        <w:pStyle w:val="ListParagraph"/>
+        <w:numPr>
+          <w:ilvl w:val="2"/>
+          <w:numId w:val="1"/>
+        </w:numPr>
+      </w:pPr>
+      <w:r>
+        <w:t>Output that the user can continue searching and ask is user would like to continue searching</w:t>
+      </w:r>
+    </w:p>
+    <w:p>
+      <w:pPr>
+        <w:pStyle w:val="ListParagraph"/>
+        <w:numPr>
+          <w:ilvl w:val="2"/>
+          <w:numId w:val="1"/>
+        </w:numPr>
+      </w:pPr>
+      <w:r>
+        <w:t>If yes</w:t>
+      </w:r>
+    </w:p>
+    <w:p>
+      <w:pPr>
+        <w:pStyle w:val="ListParagraph"/>
+        <w:numPr>
+          <w:ilvl w:val="3"/>
+          <w:numId w:val="1"/>
+        </w:numPr>
+      </w:pPr>
+      <w:r>
+        <w:t>Output that the user has found one more map piece</w:t>
+      </w:r>
+      <w:r>
+        <w:t xml:space="preserve"> and add that to the total map pieces collected</w:t>
+      </w:r>
+    </w:p>
+    <w:p>
+      <w:pPr>
+        <w:pStyle w:val="ListParagraph"/>
+        <w:numPr>
+          <w:ilvl w:val="3"/>
+          <w:numId w:val="1"/>
+        </w:numPr>
+      </w:pPr>
+      <w:r>
+        <w:t>After, tell the user they should rest now</w:t>
+      </w:r>
+    </w:p>
+    <w:p>
+      <w:pPr>
+        <w:pStyle w:val="ListParagraph"/>
+        <w:numPr>
+          <w:ilvl w:val="2"/>
+          <w:numId w:val="1"/>
+        </w:numPr>
+      </w:pPr>
+      <w:r>
+        <w:t>Otherwise</w:t>
+      </w:r>
+    </w:p>
+    <w:p>
+      <w:pPr>
+        <w:pStyle w:val="ListParagraph"/>
+        <w:numPr>
+          <w:ilvl w:val="3"/>
+          <w:numId w:val="1"/>
+        </w:numPr>
+      </w:pPr>
+      <w:r>
+        <w:t>Output that the user should rest</w:t>
+      </w:r>
+    </w:p>
+    <w:p>
+      <w:pPr>
+        <w:pStyle w:val="ListParagraph"/>
+        <w:numPr>
+          <w:ilvl w:val="1"/>
+          <w:numId w:val="1"/>
+        </w:numPr>
+      </w:pPr>
+      <w:r>
+        <w:t>Otherwise</w:t>
+      </w:r>
+    </w:p>
+    <w:p>
+      <w:pPr>
+        <w:pStyle w:val="ListParagraph"/>
+        <w:numPr>
+          <w:ilvl w:val="2"/>
+          <w:numId w:val="1"/>
+        </w:numPr>
+      </w:pPr>
+      <w:r>
+        <w:t>Output that the user cannot continue searching and should rest</w:t>
+      </w:r>
+    </w:p>
+    <w:p>
+      <w:pPr>
+        <w:pStyle w:val="ListParagraph"/>
+        <w:numPr>
+          <w:ilvl w:val="0"/>
+          <w:numId w:val="1"/>
+        </w:numPr>
+      </w:pPr>
+      <w:r>
+        <w:t>Output a statement saying the user found two more map pieces</w:t>
+      </w:r>
+    </w:p>
+    <w:p>
+      <w:pPr>
+        <w:pStyle w:val="ListParagraph"/>
+        <w:numPr>
+          <w:ilvl w:val="0"/>
+          <w:numId w:val="1"/>
+        </w:numPr>
+      </w:pPr>
+      <w:r>
+        <w:t>Ask user if they want to store map pieces in their bag or their pocket</w:t>
+      </w:r>
+    </w:p>
+    <w:p>
+      <w:pPr>
+        <w:pStyle w:val="ListParagraph"/>
+        <w:numPr>
+          <w:ilvl w:val="1"/>
+          <w:numId w:val="1"/>
+        </w:numPr>
+      </w:pPr>
+      <w:r>
+        <w:t>If pocket</w:t>
+      </w:r>
+    </w:p>
+    <w:p>
+      <w:pPr>
+        <w:pStyle w:val="ListParagraph"/>
+        <w:numPr>
+          <w:ilvl w:val="2"/>
+          <w:numId w:val="1"/>
+        </w:numPr>
+      </w:pPr>
+      <w:r>
+        <w:t xml:space="preserve">Output a statement telling the user that one of the map pieces has fallen out, and they have one less </w:t>
+      </w:r>
+    </w:p>
+    <w:p>
+      <w:pPr>
+        <w:pStyle w:val="ListParagraph"/>
+        <w:numPr>
+          <w:ilvl w:val="1"/>
+          <w:numId w:val="1"/>
+        </w:numPr>
+      </w:pPr>
+      <w:r>
+        <w:t>Otherwise</w:t>
+      </w:r>
+    </w:p>
+    <w:p>
+      <w:pPr>
+        <w:pStyle w:val="ListParagraph"/>
+        <w:numPr>
+          <w:ilvl w:val="2"/>
+          <w:numId w:val="1"/>
+        </w:numPr>
+      </w:pPr>
+      <w:r>
+        <w:t>Map piece total stays the same</w:t>
+      </w:r>
+    </w:p>
+    <w:p>
+      <w:pPr>
+        <w:pStyle w:val="ListParagraph"/>
+        <w:numPr>
+          <w:ilvl w:val="0"/>
+          <w:numId w:val="1"/>
+        </w:numPr>
+      </w:pPr>
+      <w:r>
+        <w:t>Prompt user to choose from two different treasure chests</w:t>
+      </w:r>
+    </w:p>
+    <w:p>
+      <w:pPr>
+        <w:pStyle w:val="ListParagraph"/>
+        <w:numPr>
+          <w:ilvl w:val="1"/>
+          <w:numId w:val="1"/>
+        </w:numPr>
+      </w:pPr>
+      <w:r>
+        <w:t>If user chooses option 1</w:t>
+      </w:r>
+    </w:p>
+    <w:p>
+      <w:pPr>
+        <w:pStyle w:val="ListParagraph"/>
+        <w:numPr>
+          <w:ilvl w:val="2"/>
+          <w:numId w:val="1"/>
+        </w:numPr>
+      </w:pPr>
+      <w:r>
         <w:lastRenderedPageBreak/>
-        <w:t>If user chooses option 1</w:t>
-      </w:r>
-    </w:p>
-    <w:p>
-      <w:pPr>
-        <w:pStyle w:val="ListParagraph"/>
-        <w:numPr>
-          <w:ilvl w:val="4"/>
-          <w:numId w:val="1"/>
-        </w:numPr>
-      </w:pPr>
-      <w:r>
         <w:t>The user receives no map pieces</w:t>
       </w:r>
     </w:p>
@@ -485,30 +965,121 @@
       <w:pPr>
         <w:pStyle w:val="ListParagraph"/>
         <w:numPr>
+          <w:ilvl w:val="1"/>
+          <w:numId w:val="1"/>
+        </w:numPr>
+      </w:pPr>
+      <w:r>
+        <w:t>If user chooses option 2</w:t>
+      </w:r>
+    </w:p>
+    <w:p>
+      <w:pPr>
+        <w:pStyle w:val="ListParagraph"/>
+        <w:numPr>
+          <w:ilvl w:val="2"/>
+          <w:numId w:val="1"/>
+        </w:numPr>
+      </w:pPr>
+      <w:r>
+        <w:t>The user receives two map pieces</w:t>
+      </w:r>
+    </w:p>
+    <w:p>
+      <w:pPr>
+        <w:pStyle w:val="ListParagraph"/>
+        <w:numPr>
+          <w:ilvl w:val="1"/>
+          <w:numId w:val="1"/>
+        </w:numPr>
+      </w:pPr>
+      <w:r>
+        <w:t>Otherwise</w:t>
+      </w:r>
+    </w:p>
+    <w:p>
+      <w:pPr>
+        <w:pStyle w:val="ListParagraph"/>
+        <w:numPr>
+          <w:ilvl w:val="2"/>
+          <w:numId w:val="1"/>
+        </w:numPr>
+      </w:pPr>
+      <w:r>
+        <w:t>Output invalid choice</w:t>
+      </w:r>
+    </w:p>
+    <w:p>
+      <w:pPr>
+        <w:pStyle w:val="ListParagraph"/>
+        <w:numPr>
+          <w:ilvl w:val="0"/>
+          <w:numId w:val="1"/>
+        </w:numPr>
+      </w:pPr>
+      <w:r>
+        <w:t>Ask user if they want to rest or continue searching</w:t>
+      </w:r>
+    </w:p>
+    <w:p>
+      <w:pPr>
+        <w:pStyle w:val="ListParagraph"/>
+        <w:numPr>
+          <w:ilvl w:val="1"/>
+          <w:numId w:val="1"/>
+        </w:numPr>
+      </w:pPr>
+      <w:r>
+        <w:t>If user has less than four map pieces or the journey length is set to short</w:t>
+      </w:r>
+    </w:p>
+    <w:p>
+      <w:pPr>
+        <w:pStyle w:val="ListParagraph"/>
+        <w:numPr>
+          <w:ilvl w:val="2"/>
+          <w:numId w:val="1"/>
+        </w:numPr>
+      </w:pPr>
+      <w:r>
+        <w:t>Output that the user can continue searching and ask is user would like to continue searching</w:t>
+      </w:r>
+    </w:p>
+    <w:p>
+      <w:pPr>
+        <w:pStyle w:val="ListParagraph"/>
+        <w:numPr>
+          <w:ilvl w:val="2"/>
+          <w:numId w:val="1"/>
+        </w:numPr>
+      </w:pPr>
+      <w:r>
+        <w:t>If yes</w:t>
+      </w:r>
+    </w:p>
+    <w:p>
+      <w:pPr>
+        <w:pStyle w:val="ListParagraph"/>
+        <w:numPr>
           <w:ilvl w:val="3"/>
           <w:numId w:val="1"/>
         </w:numPr>
       </w:pPr>
-      <w:proofErr w:type="gramStart"/>
+      <w:r>
+        <w:t>Output that the user has found one more map piece</w:t>
+      </w:r>
+    </w:p>
+    <w:p>
+      <w:pPr>
+        <w:pStyle w:val="ListParagraph"/>
+        <w:numPr>
+          <w:ilvl w:val="2"/>
+          <w:numId w:val="1"/>
+        </w:numPr>
+      </w:pPr>
       <w:r>
         <w:t>Otherwise</w:t>
       </w:r>
-      <w:proofErr w:type="gramEnd"/>
-      <w:r>
-        <w:t xml:space="preserve"> if user chooses option 2</w:t>
-      </w:r>
-    </w:p>
-    <w:p>
-      <w:pPr>
-        <w:pStyle w:val="ListParagraph"/>
-        <w:numPr>
-          <w:ilvl w:val="4"/>
-          <w:numId w:val="1"/>
-        </w:numPr>
-      </w:pPr>
-      <w:r>
-        <w:t>The user receives two map pieces</w:t>
-      </w:r>
     </w:p>
     <w:p>
       <w:pPr>
@@ -519,6 +1090,18 @@
         </w:numPr>
       </w:pPr>
       <w:r>
+        <w:t>Output that the user should rest</w:t>
+      </w:r>
+    </w:p>
+    <w:p>
+      <w:pPr>
+        <w:pStyle w:val="ListParagraph"/>
+        <w:numPr>
+          <w:ilvl w:val="1"/>
+          <w:numId w:val="1"/>
+        </w:numPr>
+      </w:pPr>
+      <w:r>
         <w:t>Otherwise</w:t>
       </w:r>
     </w:p>
@@ -526,12 +1109,12 @@
       <w:pPr>
         <w:pStyle w:val="ListParagraph"/>
         <w:numPr>
-          <w:ilvl w:val="4"/>
-          <w:numId w:val="1"/>
-        </w:numPr>
-      </w:pPr>
-      <w:r>
-        <w:t>Output invalid choice</w:t>
+          <w:ilvl w:val="2"/>
+          <w:numId w:val="1"/>
+        </w:numPr>
+      </w:pPr>
+      <w:r>
+        <w:t>Output that the user cannot continue searching and should rest</w:t>
       </w:r>
     </w:p>
     <w:p>
@@ -543,7 +1126,7 @@
         </w:numPr>
       </w:pPr>
       <w:r>
-        <w:t>Ask user if they want to rest or continue searching</w:t>
+        <w:t>If not map pieces is less than pieces needed</w:t>
       </w:r>
     </w:p>
     <w:p>
@@ -555,50 +1138,14 @@
         </w:numPr>
       </w:pPr>
       <w:r>
-        <w:t>If user has less than two map pieces or the journey length is set to short</w:t>
-      </w:r>
-    </w:p>
-    <w:p>
-      <w:pPr>
-        <w:pStyle w:val="ListParagraph"/>
-        <w:numPr>
-          <w:ilvl w:val="2"/>
-          <w:numId w:val="1"/>
-        </w:numPr>
-      </w:pPr>
-      <w:r>
-        <w:t>Output that the user can continue searching and ask is user would like to continue searching</w:t>
-      </w:r>
-    </w:p>
-    <w:p>
-      <w:pPr>
-        <w:pStyle w:val="ListParagraph"/>
-        <w:numPr>
-          <w:ilvl w:val="2"/>
-          <w:numId w:val="1"/>
-        </w:numPr>
-      </w:pPr>
-      <w:r>
-        <w:t>If yes</w:t>
-      </w:r>
-    </w:p>
-    <w:p>
-      <w:pPr>
-        <w:pStyle w:val="ListParagraph"/>
-        <w:numPr>
-          <w:ilvl w:val="3"/>
-          <w:numId w:val="1"/>
-        </w:numPr>
-      </w:pPr>
-      <w:r>
-        <w:t>Output that the user has found one more map piece</w:t>
-      </w:r>
-    </w:p>
-    <w:p>
-      <w:pPr>
-        <w:pStyle w:val="ListParagraph"/>
-        <w:numPr>
-          <w:ilvl w:val="2"/>
+        <w:t>Output you have completed the game</w:t>
+      </w:r>
+    </w:p>
+    <w:p>
+      <w:pPr>
+        <w:pStyle w:val="ListParagraph"/>
+        <w:numPr>
+          <w:ilvl w:val="0"/>
           <w:numId w:val="1"/>
         </w:numPr>
       </w:pPr>
@@ -610,348 +1157,11 @@
       <w:pPr>
         <w:pStyle w:val="ListParagraph"/>
         <w:numPr>
-          <w:ilvl w:val="3"/>
-          <w:numId w:val="1"/>
-        </w:numPr>
-      </w:pPr>
-      <w:r>
-        <w:t>Output that the user should rest</w:t>
-      </w:r>
-    </w:p>
-    <w:p>
-      <w:pPr>
-        <w:pStyle w:val="ListParagraph"/>
-        <w:numPr>
           <w:ilvl w:val="1"/>
           <w:numId w:val="1"/>
         </w:numPr>
       </w:pPr>
       <w:r>
-        <w:t>Otherwise</w:t>
-      </w:r>
-    </w:p>
-    <w:p>
-      <w:pPr>
-        <w:pStyle w:val="ListParagraph"/>
-        <w:numPr>
-          <w:ilvl w:val="2"/>
-          <w:numId w:val="1"/>
-        </w:numPr>
-      </w:pPr>
-      <w:r>
-        <w:t>Output that the user cannot continue searching and should rest</w:t>
-      </w:r>
-    </w:p>
-    <w:p>
-      <w:pPr>
-        <w:pStyle w:val="ListParagraph"/>
-        <w:numPr>
-          <w:ilvl w:val="0"/>
-          <w:numId w:val="1"/>
-        </w:numPr>
-      </w:pPr>
-      <w:r>
-        <w:t>Output a statement saying the user found two more map pieces</w:t>
-      </w:r>
-    </w:p>
-    <w:p>
-      <w:pPr>
-        <w:pStyle w:val="ListParagraph"/>
-        <w:numPr>
-          <w:ilvl w:val="0"/>
-          <w:numId w:val="1"/>
-        </w:numPr>
-      </w:pPr>
-      <w:r>
-        <w:t>Ask user if they want to store map pieces in their bag or their pocket</w:t>
-      </w:r>
-    </w:p>
-    <w:p>
-      <w:pPr>
-        <w:pStyle w:val="ListParagraph"/>
-        <w:numPr>
-          <w:ilvl w:val="1"/>
-          <w:numId w:val="1"/>
-        </w:numPr>
-      </w:pPr>
-      <w:r>
-        <w:t>If pocket</w:t>
-      </w:r>
-    </w:p>
-    <w:p>
-      <w:pPr>
-        <w:pStyle w:val="ListParagraph"/>
-        <w:numPr>
-          <w:ilvl w:val="2"/>
-          <w:numId w:val="1"/>
-        </w:numPr>
-      </w:pPr>
-      <w:r>
-        <w:t xml:space="preserve">Output a statement telling the user that one of the map pieces has fallen out, and they have one less </w:t>
-      </w:r>
-    </w:p>
-    <w:p>
-      <w:pPr>
-        <w:pStyle w:val="ListParagraph"/>
-        <w:numPr>
-          <w:ilvl w:val="1"/>
-          <w:numId w:val="1"/>
-        </w:numPr>
-      </w:pPr>
-      <w:r>
-        <w:t>Otherwise</w:t>
-      </w:r>
-    </w:p>
-    <w:p>
-      <w:pPr>
-        <w:pStyle w:val="ListParagraph"/>
-        <w:numPr>
-          <w:ilvl w:val="2"/>
-          <w:numId w:val="1"/>
-        </w:numPr>
-      </w:pPr>
-      <w:r>
-        <w:t>Map piece total stays the same</w:t>
-      </w:r>
-    </w:p>
-    <w:p>
-      <w:pPr>
-        <w:pStyle w:val="ListParagraph"/>
-        <w:numPr>
-          <w:ilvl w:val="0"/>
-          <w:numId w:val="1"/>
-        </w:numPr>
-      </w:pPr>
-      <w:r>
-        <w:t>Prompt user to choose from two different treasure chests</w:t>
-      </w:r>
-    </w:p>
-    <w:p>
-      <w:pPr>
-        <w:pStyle w:val="ListParagraph"/>
-        <w:numPr>
-          <w:ilvl w:val="1"/>
-          <w:numId w:val="1"/>
-        </w:numPr>
-      </w:pPr>
-      <w:r>
-        <w:t>If user chooses option 1</w:t>
-      </w:r>
-    </w:p>
-    <w:p>
-      <w:pPr>
-        <w:pStyle w:val="ListParagraph"/>
-        <w:numPr>
-          <w:ilvl w:val="2"/>
-          <w:numId w:val="1"/>
-        </w:numPr>
-      </w:pPr>
-      <w:r>
-        <w:t>The user receives no map pieces</w:t>
-      </w:r>
-    </w:p>
-    <w:p>
-      <w:pPr>
-        <w:pStyle w:val="ListParagraph"/>
-        <w:numPr>
-          <w:ilvl w:val="1"/>
-          <w:numId w:val="1"/>
-        </w:numPr>
-      </w:pPr>
-      <w:r>
-        <w:t>If user chooses option 2</w:t>
-      </w:r>
-    </w:p>
-    <w:p>
-      <w:pPr>
-        <w:pStyle w:val="ListParagraph"/>
-        <w:numPr>
-          <w:ilvl w:val="2"/>
-          <w:numId w:val="1"/>
-        </w:numPr>
-      </w:pPr>
-      <w:r>
-        <w:t>The user receives two map pieces</w:t>
-      </w:r>
-    </w:p>
-    <w:p>
-      <w:pPr>
-        <w:pStyle w:val="ListParagraph"/>
-        <w:numPr>
-          <w:ilvl w:val="1"/>
-          <w:numId w:val="1"/>
-        </w:numPr>
-      </w:pPr>
-      <w:r>
-        <w:t>Otherwise</w:t>
-      </w:r>
-    </w:p>
-    <w:p>
-      <w:pPr>
-        <w:pStyle w:val="ListParagraph"/>
-        <w:numPr>
-          <w:ilvl w:val="2"/>
-          <w:numId w:val="1"/>
-        </w:numPr>
-      </w:pPr>
-      <w:r>
-        <w:t>Output invalid choice</w:t>
-      </w:r>
-    </w:p>
-    <w:p>
-      <w:pPr>
-        <w:pStyle w:val="ListParagraph"/>
-        <w:numPr>
-          <w:ilvl w:val="0"/>
-          <w:numId w:val="1"/>
-        </w:numPr>
-      </w:pPr>
-      <w:r>
-        <w:t>Ask user if they want to rest or continue searching</w:t>
-      </w:r>
-    </w:p>
-    <w:p>
-      <w:pPr>
-        <w:pStyle w:val="ListParagraph"/>
-        <w:numPr>
-          <w:ilvl w:val="1"/>
-          <w:numId w:val="1"/>
-        </w:numPr>
-      </w:pPr>
-      <w:r>
-        <w:t>If user has less than four map pieces or the journey length is set to short</w:t>
-      </w:r>
-    </w:p>
-    <w:p>
-      <w:pPr>
-        <w:pStyle w:val="ListParagraph"/>
-        <w:numPr>
-          <w:ilvl w:val="2"/>
-          <w:numId w:val="1"/>
-        </w:numPr>
-      </w:pPr>
-      <w:r>
-        <w:t>Output that the user can continue searching and ask is user would like to continue searching</w:t>
-      </w:r>
-    </w:p>
-    <w:p>
-      <w:pPr>
-        <w:pStyle w:val="ListParagraph"/>
-        <w:numPr>
-          <w:ilvl w:val="2"/>
-          <w:numId w:val="1"/>
-        </w:numPr>
-      </w:pPr>
-      <w:r>
-        <w:t>If yes</w:t>
-      </w:r>
-    </w:p>
-    <w:p>
-      <w:pPr>
-        <w:pStyle w:val="ListParagraph"/>
-        <w:numPr>
-          <w:ilvl w:val="3"/>
-          <w:numId w:val="1"/>
-        </w:numPr>
-      </w:pPr>
-      <w:r>
-        <w:t>Output that the user has found one more map piece</w:t>
-      </w:r>
-    </w:p>
-    <w:p>
-      <w:pPr>
-        <w:pStyle w:val="ListParagraph"/>
-        <w:numPr>
-          <w:ilvl w:val="2"/>
-          <w:numId w:val="1"/>
-        </w:numPr>
-      </w:pPr>
-      <w:r>
-        <w:t>Otherwise</w:t>
-      </w:r>
-    </w:p>
-    <w:p>
-      <w:pPr>
-        <w:pStyle w:val="ListParagraph"/>
-        <w:numPr>
-          <w:ilvl w:val="3"/>
-          <w:numId w:val="1"/>
-        </w:numPr>
-      </w:pPr>
-      <w:r>
-        <w:t>Output that the user should rest</w:t>
-      </w:r>
-    </w:p>
-    <w:p>
-      <w:pPr>
-        <w:pStyle w:val="ListParagraph"/>
-        <w:numPr>
-          <w:ilvl w:val="1"/>
-          <w:numId w:val="1"/>
-        </w:numPr>
-      </w:pPr>
-      <w:r>
-        <w:t>Otherwise</w:t>
-      </w:r>
-    </w:p>
-    <w:p>
-      <w:pPr>
-        <w:pStyle w:val="ListParagraph"/>
-        <w:numPr>
-          <w:ilvl w:val="2"/>
-          <w:numId w:val="1"/>
-        </w:numPr>
-      </w:pPr>
-      <w:r>
-        <w:t>Output that the user cannot continue searching and should rest</w:t>
-      </w:r>
-    </w:p>
-    <w:p>
-      <w:pPr>
-        <w:pStyle w:val="ListParagraph"/>
-        <w:numPr>
-          <w:ilvl w:val="0"/>
-          <w:numId w:val="1"/>
-        </w:numPr>
-      </w:pPr>
-      <w:r>
-        <w:t>If not map pieces is less than pieces needed</w:t>
-      </w:r>
-    </w:p>
-    <w:p>
-      <w:pPr>
-        <w:pStyle w:val="ListParagraph"/>
-        <w:numPr>
-          <w:ilvl w:val="1"/>
-          <w:numId w:val="1"/>
-        </w:numPr>
-      </w:pPr>
-      <w:r>
-        <w:t>Output you have completed the game</w:t>
-      </w:r>
-    </w:p>
-    <w:p>
-      <w:pPr>
-        <w:pStyle w:val="ListParagraph"/>
-        <w:numPr>
-          <w:ilvl w:val="0"/>
-          <w:numId w:val="1"/>
-        </w:numPr>
-      </w:pPr>
-      <w:r>
-        <w:t>Otherwise</w:t>
-      </w:r>
-    </w:p>
-    <w:p>
-      <w:pPr>
-        <w:pStyle w:val="ListParagraph"/>
-        <w:numPr>
-          <w:ilvl w:val="1"/>
-          <w:numId w:val="1"/>
-        </w:numPr>
-      </w:pPr>
-      <w:r>
-        <w:lastRenderedPageBreak/>
         <w:t>Output you have lost</w:t>
       </w:r>
     </w:p>

</xml_diff>

<commit_message>
final algorithm and completed code
</commit_message>
<xml_diff>
--- a/initial_design.docx
+++ b/initial_design.docx
@@ -801,6 +801,18 @@
         </w:numPr>
       </w:pPr>
       <w:r>
+        <w:t>Output total pieces collected</w:t>
+      </w:r>
+    </w:p>
+    <w:p>
+      <w:pPr>
+        <w:pStyle w:val="ListParagraph"/>
+        <w:numPr>
+          <w:ilvl w:val="3"/>
+          <w:numId w:val="1"/>
+        </w:numPr>
+      </w:pPr>
+      <w:r>
         <w:t>After, tell the user they should rest now</w:t>
       </w:r>
     </w:p>
@@ -945,19 +957,22 @@
         </w:numPr>
       </w:pPr>
       <w:r>
-        <w:t>If user chooses option 1</w:t>
-      </w:r>
-    </w:p>
-    <w:p>
-      <w:pPr>
-        <w:pStyle w:val="ListParagraph"/>
-        <w:numPr>
-          <w:ilvl w:val="2"/>
-          <w:numId w:val="1"/>
-        </w:numPr>
-      </w:pPr>
-      <w:r>
         <w:lastRenderedPageBreak/>
+        <w:t xml:space="preserve">If user chooses option </w:t>
+      </w:r>
+      <w:r>
+        <w:t>2</w:t>
+      </w:r>
+    </w:p>
+    <w:p>
+      <w:pPr>
+        <w:pStyle w:val="ListParagraph"/>
+        <w:numPr>
+          <w:ilvl w:val="2"/>
+          <w:numId w:val="1"/>
+        </w:numPr>
+      </w:pPr>
+      <w:r>
         <w:t>The user receives no map pieces</w:t>
       </w:r>
     </w:p>
@@ -970,7 +985,10 @@
         </w:numPr>
       </w:pPr>
       <w:r>
-        <w:t>If user chooses option 2</w:t>
+        <w:t xml:space="preserve">If user chooses option </w:t>
+      </w:r>
+      <w:r>
+        <w:t>1</w:t>
       </w:r>
     </w:p>
     <w:p>
@@ -1066,7 +1084,40 @@
         </w:numPr>
       </w:pPr>
       <w:r>
-        <w:t>Output that the user has found one more map piece</w:t>
+        <w:t xml:space="preserve">Output that the user has found </w:t>
+      </w:r>
+      <w:r>
+        <w:t xml:space="preserve">two </w:t>
+      </w:r>
+      <w:r>
+        <w:t>more map piece</w:t>
+      </w:r>
+      <w:r>
+        <w:t>s and add that to the total amount of map pieces collected</w:t>
+      </w:r>
+    </w:p>
+    <w:p>
+      <w:pPr>
+        <w:pStyle w:val="ListParagraph"/>
+        <w:numPr>
+          <w:ilvl w:val="3"/>
+          <w:numId w:val="1"/>
+        </w:numPr>
+      </w:pPr>
+      <w:r>
+        <w:t>Output to the total pieces collected</w:t>
+      </w:r>
+    </w:p>
+    <w:p>
+      <w:pPr>
+        <w:pStyle w:val="ListParagraph"/>
+        <w:numPr>
+          <w:ilvl w:val="3"/>
+          <w:numId w:val="1"/>
+        </w:numPr>
+      </w:pPr>
+      <w:r>
+        <w:t>Tell user they should rest</w:t>
       </w:r>
     </w:p>
     <w:p>
@@ -1097,6 +1148,18 @@
       <w:pPr>
         <w:pStyle w:val="ListParagraph"/>
         <w:numPr>
+          <w:ilvl w:val="3"/>
+          <w:numId w:val="1"/>
+        </w:numPr>
+      </w:pPr>
+      <w:r>
+        <w:t>Output how many pieces the user has collected</w:t>
+      </w:r>
+    </w:p>
+    <w:p>
+      <w:pPr>
+        <w:pStyle w:val="ListParagraph"/>
+        <w:numPr>
           <w:ilvl w:val="1"/>
           <w:numId w:val="1"/>
         </w:numPr>
@@ -1121,12 +1184,30 @@
       <w:pPr>
         <w:pStyle w:val="ListParagraph"/>
         <w:numPr>
+          <w:ilvl w:val="2"/>
+          <w:numId w:val="1"/>
+        </w:numPr>
+      </w:pPr>
+      <w:r>
+        <w:t>Output how many pieces the user has collected</w:t>
+      </w:r>
+    </w:p>
+    <w:p>
+      <w:pPr>
+        <w:pStyle w:val="ListParagraph"/>
+        <w:numPr>
           <w:ilvl w:val="0"/>
           <w:numId w:val="1"/>
         </w:numPr>
       </w:pPr>
       <w:r>
-        <w:t>If not map pieces is less than pieces needed</w:t>
+        <w:t xml:space="preserve">If </w:t>
+      </w:r>
+      <w:r>
+        <w:t xml:space="preserve">not </w:t>
+      </w:r>
+      <w:r>
+        <w:t>map pieces is less than pieces needed</w:t>
       </w:r>
     </w:p>
     <w:p>
@@ -1162,7 +1243,10 @@
         </w:numPr>
       </w:pPr>
       <w:r>
-        <w:t>Output you have lost</w:t>
+        <w:t xml:space="preserve">Output </w:t>
+      </w:r>
+      <w:r>
+        <w:t>game over</w:t>
       </w:r>
     </w:p>
     <w:p>

</xml_diff>